<commit_message>
Completed Data Port Testing Document
</commit_message>
<xml_diff>
--- a/doc/Testing - Data Port.docx
+++ b/doc/Testing - Data Port.docx
@@ -119,7 +119,7 @@
               <w:rPr>
                 <w:b/>
               </w:rPr>
-              <w:t>Pin 1 voltage</w:t>
+              <w:t>Pin 1</w:t>
             </w:r>
           </w:p>
         </w:tc>
@@ -137,7 +137,7 @@
               <w:rPr>
                 <w:b/>
               </w:rPr>
-              <w:t>Pin 2 voltage</w:t>
+              <w:t>Pin 2</w:t>
             </w:r>
           </w:p>
         </w:tc>
@@ -155,7 +155,13 @@
               <w:rPr>
                 <w:b/>
               </w:rPr>
-              <w:t>Pin 3 voltage</w:t>
+              <w:t xml:space="preserve">Pin </w:t>
+            </w:r>
+            <w:r>
+              <w:rPr>
+                <w:b/>
+              </w:rPr>
+              <w:t>3</w:t>
             </w:r>
           </w:p>
         </w:tc>
@@ -177,27 +183,27 @@
           </w:tcPr>
           <w:p>
             <w:r>
-              <w:t>5.037</w:t>
-            </w:r>
-          </w:p>
-        </w:tc>
-        <w:tc>
-          <w:tcPr>
-            <w:tcW w:w="2394" w:type="dxa"/>
-          </w:tcPr>
-          <w:p>
-            <w:r>
-              <w:t>0.009</w:t>
-            </w:r>
-          </w:p>
-        </w:tc>
-        <w:tc>
-          <w:tcPr>
-            <w:tcW w:w="2394" w:type="dxa"/>
-          </w:tcPr>
-          <w:p>
-            <w:r>
-              <w:t>0.010</w:t>
+              <w:t>H</w:t>
+            </w:r>
+          </w:p>
+        </w:tc>
+        <w:tc>
+          <w:tcPr>
+            <w:tcW w:w="2394" w:type="dxa"/>
+          </w:tcPr>
+          <w:p>
+            <w:r>
+              <w:t>L</w:t>
+            </w:r>
+          </w:p>
+        </w:tc>
+        <w:tc>
+          <w:tcPr>
+            <w:tcW w:w="2394" w:type="dxa"/>
+          </w:tcPr>
+          <w:p>
+            <w:r>
+              <w:t>L</w:t>
             </w:r>
           </w:p>
         </w:tc>
@@ -219,27 +225,27 @@
           </w:tcPr>
           <w:p>
             <w:r>
-              <w:t>0.009</w:t>
-            </w:r>
-          </w:p>
-        </w:tc>
-        <w:tc>
-          <w:tcPr>
-            <w:tcW w:w="2394" w:type="dxa"/>
-          </w:tcPr>
-          <w:p>
-            <w:r>
-              <w:t>5.037</w:t>
-            </w:r>
-          </w:p>
-        </w:tc>
-        <w:tc>
-          <w:tcPr>
-            <w:tcW w:w="2394" w:type="dxa"/>
-          </w:tcPr>
-          <w:p>
-            <w:r>
-              <w:t>0.009</w:t>
+              <w:t>L</w:t>
+            </w:r>
+          </w:p>
+        </w:tc>
+        <w:tc>
+          <w:tcPr>
+            <w:tcW w:w="2394" w:type="dxa"/>
+          </w:tcPr>
+          <w:p>
+            <w:r>
+              <w:t>H</w:t>
+            </w:r>
+          </w:p>
+        </w:tc>
+        <w:tc>
+          <w:tcPr>
+            <w:tcW w:w="2394" w:type="dxa"/>
+          </w:tcPr>
+          <w:p>
+            <w:r>
+              <w:t>L</w:t>
             </w:r>
           </w:p>
         </w:tc>
@@ -261,27 +267,27 @@
           </w:tcPr>
           <w:p>
             <w:r>
-              <w:t>0.009</w:t>
-            </w:r>
-          </w:p>
-        </w:tc>
-        <w:tc>
-          <w:tcPr>
-            <w:tcW w:w="2394" w:type="dxa"/>
-          </w:tcPr>
-          <w:p>
-            <w:r>
-              <w:t>0.009</w:t>
-            </w:r>
-          </w:p>
-        </w:tc>
-        <w:tc>
-          <w:tcPr>
-            <w:tcW w:w="2394" w:type="dxa"/>
-          </w:tcPr>
-          <w:p>
-            <w:r>
-              <w:t>5.036</w:t>
+              <w:t>L</w:t>
+            </w:r>
+          </w:p>
+        </w:tc>
+        <w:tc>
+          <w:tcPr>
+            <w:tcW w:w="2394" w:type="dxa"/>
+          </w:tcPr>
+          <w:p>
+            <w:r>
+              <w:t>L</w:t>
+            </w:r>
+          </w:p>
+        </w:tc>
+        <w:tc>
+          <w:tcPr>
+            <w:tcW w:w="2394" w:type="dxa"/>
+          </w:tcPr>
+          <w:p>
+            <w:r>
+              <w:t>H</w:t>
             </w:r>
           </w:p>
         </w:tc>
@@ -400,19 +406,31 @@
           <w:tcPr>
             <w:tcW w:w="2394" w:type="dxa"/>
           </w:tcPr>
-          <w:p/>
-        </w:tc>
-        <w:tc>
-          <w:tcPr>
-            <w:tcW w:w="2394" w:type="dxa"/>
-          </w:tcPr>
-          <w:p/>
-        </w:tc>
-        <w:tc>
-          <w:tcPr>
-            <w:tcW w:w="2394" w:type="dxa"/>
-          </w:tcPr>
-          <w:p/>
+          <w:p>
+            <w:r>
+              <w:t>H</w:t>
+            </w:r>
+          </w:p>
+        </w:tc>
+        <w:tc>
+          <w:tcPr>
+            <w:tcW w:w="2394" w:type="dxa"/>
+          </w:tcPr>
+          <w:p>
+            <w:r>
+              <w:t>L</w:t>
+            </w:r>
+          </w:p>
+        </w:tc>
+        <w:tc>
+          <w:tcPr>
+            <w:tcW w:w="2394" w:type="dxa"/>
+          </w:tcPr>
+          <w:p>
+            <w:r>
+              <w:t>L</w:t>
+            </w:r>
+          </w:p>
         </w:tc>
       </w:tr>
       <w:tr>
@@ -430,19 +448,31 @@
           <w:tcPr>
             <w:tcW w:w="2394" w:type="dxa"/>
           </w:tcPr>
-          <w:p/>
-        </w:tc>
-        <w:tc>
-          <w:tcPr>
-            <w:tcW w:w="2394" w:type="dxa"/>
-          </w:tcPr>
-          <w:p/>
-        </w:tc>
-        <w:tc>
-          <w:tcPr>
-            <w:tcW w:w="2394" w:type="dxa"/>
-          </w:tcPr>
-          <w:p/>
+          <w:p>
+            <w:r>
+              <w:t>L</w:t>
+            </w:r>
+          </w:p>
+        </w:tc>
+        <w:tc>
+          <w:tcPr>
+            <w:tcW w:w="2394" w:type="dxa"/>
+          </w:tcPr>
+          <w:p>
+            <w:r>
+              <w:t>H</w:t>
+            </w:r>
+          </w:p>
+        </w:tc>
+        <w:tc>
+          <w:tcPr>
+            <w:tcW w:w="2394" w:type="dxa"/>
+          </w:tcPr>
+          <w:p>
+            <w:r>
+              <w:t>L</w:t>
+            </w:r>
+          </w:p>
         </w:tc>
       </w:tr>
       <w:tr>
@@ -460,19 +490,31 @@
           <w:tcPr>
             <w:tcW w:w="2394" w:type="dxa"/>
           </w:tcPr>
-          <w:p/>
-        </w:tc>
-        <w:tc>
-          <w:tcPr>
-            <w:tcW w:w="2394" w:type="dxa"/>
-          </w:tcPr>
-          <w:p/>
-        </w:tc>
-        <w:tc>
-          <w:tcPr>
-            <w:tcW w:w="2394" w:type="dxa"/>
-          </w:tcPr>
-          <w:p/>
+          <w:p>
+            <w:r>
+              <w:t>L</w:t>
+            </w:r>
+          </w:p>
+        </w:tc>
+        <w:tc>
+          <w:tcPr>
+            <w:tcW w:w="2394" w:type="dxa"/>
+          </w:tcPr>
+          <w:p>
+            <w:r>
+              <w:t>L</w:t>
+            </w:r>
+          </w:p>
+        </w:tc>
+        <w:tc>
+          <w:tcPr>
+            <w:tcW w:w="2394" w:type="dxa"/>
+          </w:tcPr>
+          <w:p>
+            <w:r>
+              <w:t>H</w:t>
+            </w:r>
+          </w:p>
         </w:tc>
       </w:tr>
     </w:tbl>
@@ -757,13 +799,7 @@
     <w:p/>
     <w:p>
       <w:r>
-        <w:t xml:space="preserve">Tested </w:t>
-      </w:r>
-      <w:r>
-        <w:t>through the data cable</w:t>
-      </w:r>
-      <w:r>
-        <w:t>:</w:t>
+        <w:t>Tested through the data cable:</w:t>
       </w:r>
     </w:p>
     <w:tbl>
@@ -850,13 +886,21 @@
           <w:tcPr>
             <w:tcW w:w="1800" w:type="dxa"/>
           </w:tcPr>
-          <w:p/>
+          <w:p>
+            <w:r>
+              <w:t>H</w:t>
+            </w:r>
+          </w:p>
         </w:tc>
         <w:tc>
           <w:tcPr>
             <w:tcW w:w="1620" w:type="dxa"/>
           </w:tcPr>
-          <w:p/>
+          <w:p>
+            <w:r>
+              <w:t>L</w:t>
+            </w:r>
+          </w:p>
         </w:tc>
       </w:tr>
       <w:tr>
@@ -876,13 +920,21 @@
           <w:tcPr>
             <w:tcW w:w="1800" w:type="dxa"/>
           </w:tcPr>
-          <w:p/>
+          <w:p>
+            <w:r>
+              <w:t>H</w:t>
+            </w:r>
+          </w:p>
         </w:tc>
         <w:tc>
           <w:tcPr>
             <w:tcW w:w="1620" w:type="dxa"/>
           </w:tcPr>
-          <w:p/>
+          <w:p>
+            <w:r>
+              <w:t>L</w:t>
+            </w:r>
+          </w:p>
         </w:tc>
       </w:tr>
       <w:tr>
@@ -902,13 +954,21 @@
           <w:tcPr>
             <w:tcW w:w="1800" w:type="dxa"/>
           </w:tcPr>
-          <w:p/>
+          <w:p>
+            <w:r>
+              <w:t>H</w:t>
+            </w:r>
+          </w:p>
         </w:tc>
         <w:tc>
           <w:tcPr>
             <w:tcW w:w="1620" w:type="dxa"/>
           </w:tcPr>
-          <w:p/>
+          <w:p>
+            <w:r>
+              <w:t>L</w:t>
+            </w:r>
+          </w:p>
         </w:tc>
       </w:tr>
       <w:tr>
@@ -928,13 +988,21 @@
           <w:tcPr>
             <w:tcW w:w="1800" w:type="dxa"/>
           </w:tcPr>
-          <w:p/>
+          <w:p>
+            <w:r>
+              <w:t>H</w:t>
+            </w:r>
+          </w:p>
         </w:tc>
         <w:tc>
           <w:tcPr>
             <w:tcW w:w="1620" w:type="dxa"/>
           </w:tcPr>
-          <w:p/>
+          <w:p>
+            <w:r>
+              <w:t>L</w:t>
+            </w:r>
+          </w:p>
         </w:tc>
       </w:tr>
       <w:tr>
@@ -957,13 +1025,20 @@
           <w:tcPr>
             <w:tcW w:w="1800" w:type="dxa"/>
           </w:tcPr>
-          <w:p/>
+          <w:p>
+            <w:r>
+              <w:t>H</w:t>
+            </w:r>
+          </w:p>
         </w:tc>
         <w:tc>
           <w:tcPr>
             <w:tcW w:w="1620" w:type="dxa"/>
           </w:tcPr>
           <w:p>
+            <w:r>
+              <w:t>L</w:t>
+            </w:r>
             <w:bookmarkStart w:id="0" w:name="_GoBack"/>
             <w:bookmarkEnd w:id="0"/>
           </w:p>

</xml_diff>

<commit_message>
Re-tested the data port
</commit_message>
<xml_diff>
--- a/doc/Testing - Data Port.docx
+++ b/doc/Testing - Data Port.docx
@@ -628,11 +628,9 @@
             <w:tcW w:w="1098" w:type="dxa"/>
           </w:tcPr>
           <w:p>
-            <w:proofErr w:type="spellStart"/>
             <w:r>
               <w:t>fOptic</w:t>
             </w:r>
-            <w:proofErr w:type="spellEnd"/>
           </w:p>
         </w:tc>
         <w:tc>
@@ -662,11 +660,9 @@
             <w:tcW w:w="1098" w:type="dxa"/>
           </w:tcPr>
           <w:p>
-            <w:proofErr w:type="spellStart"/>
             <w:r>
               <w:t>rOptic</w:t>
             </w:r>
-            <w:proofErr w:type="spellEnd"/>
           </w:p>
         </w:tc>
         <w:tc>
@@ -696,11 +692,9 @@
             <w:tcW w:w="1098" w:type="dxa"/>
           </w:tcPr>
           <w:p>
-            <w:proofErr w:type="spellStart"/>
             <w:r>
               <w:t>fBump</w:t>
             </w:r>
-            <w:proofErr w:type="spellEnd"/>
           </w:p>
         </w:tc>
         <w:tc>
@@ -730,11 +724,9 @@
             <w:tcW w:w="1098" w:type="dxa"/>
           </w:tcPr>
           <w:p>
-            <w:proofErr w:type="spellStart"/>
             <w:r>
               <w:t>rBump</w:t>
             </w:r>
-            <w:proofErr w:type="spellEnd"/>
           </w:p>
         </w:tc>
         <w:tc>
@@ -767,11 +759,9 @@
             <w:tcW w:w="1098" w:type="dxa"/>
           </w:tcPr>
           <w:p>
-            <w:proofErr w:type="spellStart"/>
             <w:r>
               <w:t>eStop</w:t>
             </w:r>
-            <w:proofErr w:type="spellEnd"/>
           </w:p>
         </w:tc>
         <w:tc>
@@ -792,6 +782,8 @@
             <w:r>
               <w:t>L</w:t>
             </w:r>
+            <w:bookmarkStart w:id="0" w:name="_GoBack"/>
+            <w:bookmarkEnd w:id="0"/>
           </w:p>
         </w:tc>
       </w:tr>
@@ -875,11 +867,9 @@
             <w:tcW w:w="1098" w:type="dxa"/>
           </w:tcPr>
           <w:p>
-            <w:proofErr w:type="spellStart"/>
             <w:r>
               <w:t>fOptic</w:t>
             </w:r>
-            <w:proofErr w:type="spellEnd"/>
           </w:p>
         </w:tc>
         <w:tc>
@@ -909,11 +899,9 @@
             <w:tcW w:w="1098" w:type="dxa"/>
           </w:tcPr>
           <w:p>
-            <w:proofErr w:type="spellStart"/>
             <w:r>
               <w:t>rOptic</w:t>
             </w:r>
-            <w:proofErr w:type="spellEnd"/>
           </w:p>
         </w:tc>
         <w:tc>
@@ -943,11 +931,9 @@
             <w:tcW w:w="1098" w:type="dxa"/>
           </w:tcPr>
           <w:p>
-            <w:proofErr w:type="spellStart"/>
             <w:r>
               <w:t>fBump</w:t>
             </w:r>
-            <w:proofErr w:type="spellEnd"/>
           </w:p>
         </w:tc>
         <w:tc>
@@ -977,11 +963,9 @@
             <w:tcW w:w="1098" w:type="dxa"/>
           </w:tcPr>
           <w:p>
-            <w:proofErr w:type="spellStart"/>
             <w:r>
               <w:t>rBump</w:t>
             </w:r>
-            <w:proofErr w:type="spellEnd"/>
           </w:p>
         </w:tc>
         <w:tc>
@@ -1014,11 +998,9 @@
             <w:tcW w:w="1098" w:type="dxa"/>
           </w:tcPr>
           <w:p>
-            <w:proofErr w:type="spellStart"/>
             <w:r>
               <w:t>eStop</w:t>
             </w:r>
-            <w:proofErr w:type="spellEnd"/>
           </w:p>
         </w:tc>
         <w:tc>
@@ -1039,8 +1021,6 @@
             <w:r>
               <w:t>L</w:t>
             </w:r>
-            <w:bookmarkStart w:id="0" w:name="_GoBack"/>
-            <w:bookmarkEnd w:id="0"/>
           </w:p>
         </w:tc>
       </w:tr>

</xml_diff>